<commit_message>
Raw user questionnaires data, more explanation on some files
</commit_message>
<xml_diff>
--- a/other_files/instructions/Instruction for Eye Tracker Analysis.docx
+++ b/other_files/instructions/Instruction for Eye Tracker Analysis.docx
@@ -727,20 +727,21 @@
           <w:rFonts w:asciiTheme="majorHAnsi" w:eastAsia="Times New Roman" w:hAnsiTheme="majorHAnsi" w:cstheme="majorHAnsi"/>
         </w:rPr>
         <w:tab/>
+        <w:t>|--- users_raw.csv</w:t>
+      </w:r>
+    </w:p>
+    <w:p>
+      <w:pPr>
+        <w:rPr>
+          <w:rFonts w:asciiTheme="majorHAnsi" w:eastAsia="Times New Roman" w:hAnsiTheme="majorHAnsi" w:cstheme="majorHAnsi"/>
+        </w:rPr>
+      </w:pPr>
+      <w:r>
+        <w:rPr>
+          <w:rFonts w:asciiTheme="majorHAnsi" w:eastAsia="Times New Roman" w:hAnsiTheme="majorHAnsi" w:cstheme="majorHAnsi"/>
+        </w:rPr>
+        <w:tab/>
         <w:t>|--- users.csv</w:t>
-      </w:r>
-    </w:p>
-    <w:p>
-      <w:pPr>
-        <w:rPr>
-          <w:rFonts w:cstheme="minorHAnsi"/>
-        </w:rPr>
-      </w:pPr>
-      <w:r>
-        <w:rPr>
-          <w:rFonts w:cstheme="minorHAnsi"/>
-        </w:rPr>
-        <w:br w:type="page"/>
       </w:r>
     </w:p>
     <w:p>
@@ -988,35 +989,7 @@
           <w:rFonts w:asciiTheme="minorHAnsi" w:hAnsiTheme="minorHAnsi" w:cstheme="minorHAnsi"/>
           <w:color w:val="000000" w:themeColor="text1"/>
         </w:rPr>
-        <w:t xml:space="preserve"> </w:t>
-      </w:r>
-      <w:r>
-        <w:rPr>
-          <w:rFonts w:asciiTheme="minorHAnsi" w:hAnsiTheme="minorHAnsi" w:cstheme="minorHAnsi"/>
-          <w:color w:val="000000" w:themeColor="text1"/>
-        </w:rPr>
-        <w:t xml:space="preserve">(Obtained from the Database – </w:t>
-      </w:r>
-      <w:r>
-        <w:rPr>
-          <w:rFonts w:asciiTheme="minorHAnsi" w:hAnsiTheme="minorHAnsi" w:cstheme="minorHAnsi"/>
-          <w:color w:val="000000" w:themeColor="text1"/>
-        </w:rPr>
-        <w:t>Results</w:t>
-      </w:r>
-      <w:r>
-        <w:rPr>
-          <w:rFonts w:asciiTheme="minorHAnsi" w:hAnsiTheme="minorHAnsi" w:cstheme="minorHAnsi"/>
-          <w:color w:val="000000" w:themeColor="text1"/>
-        </w:rPr>
-        <w:t xml:space="preserve"> table</w:t>
-      </w:r>
-      <w:r>
-        <w:rPr>
-          <w:rFonts w:asciiTheme="minorHAnsi" w:hAnsiTheme="minorHAnsi" w:cstheme="minorHAnsi"/>
-          <w:color w:val="000000" w:themeColor="text1"/>
-        </w:rPr>
-        <w:t>)</w:t>
+        <w:t xml:space="preserve"> (Obtained from the Database – Results table)</w:t>
       </w:r>
     </w:p>
     <w:p>
@@ -1038,29 +1011,360 @@
           <w:rFonts w:asciiTheme="minorHAnsi" w:hAnsiTheme="minorHAnsi" w:cstheme="minorHAnsi"/>
           <w:color w:val="000000" w:themeColor="text1"/>
         </w:rPr>
-        <w:t>users_</w:t>
+        <w:t>users_median_split.csv: csv file containing the distribution of users based on language proficiency split into Low/High based on median split on four different categories (ILR, Test, CEFR, and Paper)</w:t>
       </w:r>
       <w:r>
         <w:rPr>
           <w:rFonts w:asciiTheme="minorHAnsi" w:hAnsiTheme="minorHAnsi" w:cstheme="minorHAnsi"/>
           <w:color w:val="000000" w:themeColor="text1"/>
         </w:rPr>
-        <w:t>median_split</w:t>
-      </w:r>
-      <w:r>
+        <w:t xml:space="preserve">. Each column is coded using 3 letters. </w:t>
+      </w:r>
+    </w:p>
+    <w:tbl>
+      <w:tblPr>
+        <w:tblStyle w:val="TableGrid"/>
+        <w:tblW w:w="0" w:type="auto"/>
+        <w:tblInd w:w="720" w:type="dxa"/>
+        <w:tblLook w:val="04A0" w:firstRow="1" w:lastRow="0" w:firstColumn="1" w:lastColumn="0" w:noHBand="0" w:noVBand="1"/>
+      </w:tblPr>
+      <w:tblGrid>
+        <w:gridCol w:w="3152"/>
+        <w:gridCol w:w="2739"/>
+        <w:gridCol w:w="2739"/>
+      </w:tblGrid>
+      <w:tr>
+        <w:tc>
+          <w:tcPr>
+            <w:tcW w:w="3152" w:type="dxa"/>
+          </w:tcPr>
+          <w:p>
+            <w:pPr>
+              <w:pStyle w:val="NormalWeb"/>
+              <w:spacing w:before="0" w:beforeAutospacing="0" w:after="0" w:afterAutospacing="0"/>
+              <w:rPr>
+                <w:rFonts w:asciiTheme="minorHAnsi" w:hAnsiTheme="minorHAnsi" w:cstheme="minorHAnsi"/>
+                <w:color w:val="000000" w:themeColor="text1"/>
+              </w:rPr>
+            </w:pPr>
+            <w:r>
+              <w:rPr>
+                <w:rFonts w:asciiTheme="minorHAnsi" w:hAnsiTheme="minorHAnsi" w:cstheme="minorHAnsi"/>
+                <w:color w:val="000000" w:themeColor="text1"/>
+              </w:rPr>
+              <w:t>Character #</w:t>
+            </w:r>
+          </w:p>
+        </w:tc>
+        <w:tc>
+          <w:tcPr>
+            <w:tcW w:w="2739" w:type="dxa"/>
+          </w:tcPr>
+          <w:p>
+            <w:pPr>
+              <w:pStyle w:val="NormalWeb"/>
+              <w:spacing w:before="0" w:beforeAutospacing="0" w:after="0" w:afterAutospacing="0"/>
+              <w:rPr>
+                <w:rFonts w:asciiTheme="minorHAnsi" w:hAnsiTheme="minorHAnsi" w:cstheme="minorHAnsi"/>
+                <w:color w:val="000000" w:themeColor="text1"/>
+              </w:rPr>
+            </w:pPr>
+            <w:r>
+              <w:rPr>
+                <w:rFonts w:asciiTheme="minorHAnsi" w:hAnsiTheme="minorHAnsi" w:cstheme="minorHAnsi"/>
+                <w:color w:val="000000" w:themeColor="text1"/>
+              </w:rPr>
+              <w:t>Explanation</w:t>
+            </w:r>
+          </w:p>
+        </w:tc>
+        <w:tc>
+          <w:tcPr>
+            <w:tcW w:w="2739" w:type="dxa"/>
+          </w:tcPr>
+          <w:p>
+            <w:pPr>
+              <w:pStyle w:val="NormalWeb"/>
+              <w:spacing w:before="0" w:beforeAutospacing="0" w:after="0" w:afterAutospacing="0"/>
+              <w:rPr>
+                <w:rFonts w:asciiTheme="minorHAnsi" w:hAnsiTheme="minorHAnsi" w:cstheme="minorHAnsi"/>
+                <w:color w:val="000000" w:themeColor="text1"/>
+              </w:rPr>
+            </w:pPr>
+            <w:r>
+              <w:rPr>
+                <w:rFonts w:asciiTheme="minorHAnsi" w:hAnsiTheme="minorHAnsi" w:cstheme="minorHAnsi"/>
+                <w:color w:val="000000" w:themeColor="text1"/>
+              </w:rPr>
+              <w:t>Possible Char</w:t>
+            </w:r>
+          </w:p>
+        </w:tc>
+      </w:tr>
+      <w:tr>
+        <w:tc>
+          <w:tcPr>
+            <w:tcW w:w="3152" w:type="dxa"/>
+          </w:tcPr>
+          <w:p>
+            <w:pPr>
+              <w:pStyle w:val="NormalWeb"/>
+              <w:spacing w:before="0" w:beforeAutospacing="0" w:after="0" w:afterAutospacing="0"/>
+              <w:rPr>
+                <w:rFonts w:asciiTheme="minorHAnsi" w:hAnsiTheme="minorHAnsi" w:cstheme="minorHAnsi"/>
+                <w:color w:val="000000" w:themeColor="text1"/>
+              </w:rPr>
+            </w:pPr>
+            <w:r>
+              <w:rPr>
+                <w:rFonts w:asciiTheme="minorHAnsi" w:hAnsiTheme="minorHAnsi" w:cstheme="minorHAnsi"/>
+                <w:color w:val="000000" w:themeColor="text1"/>
+              </w:rPr>
+              <w:t>1</w:t>
+            </w:r>
+          </w:p>
+        </w:tc>
+        <w:tc>
+          <w:tcPr>
+            <w:tcW w:w="2739" w:type="dxa"/>
+          </w:tcPr>
+          <w:p>
+            <w:pPr>
+              <w:pStyle w:val="NormalWeb"/>
+              <w:spacing w:before="0" w:beforeAutospacing="0" w:after="0" w:afterAutospacing="0"/>
+              <w:rPr>
+                <w:rFonts w:asciiTheme="minorHAnsi" w:hAnsiTheme="minorHAnsi" w:cstheme="minorHAnsi"/>
+                <w:color w:val="000000" w:themeColor="text1"/>
+              </w:rPr>
+            </w:pPr>
+            <w:r>
+              <w:rPr>
+                <w:rFonts w:asciiTheme="minorHAnsi" w:hAnsiTheme="minorHAnsi" w:cstheme="minorHAnsi"/>
+                <w:color w:val="000000" w:themeColor="text1"/>
+              </w:rPr>
+              <w:t>Language Prof Level</w:t>
+            </w:r>
+          </w:p>
+        </w:tc>
+        <w:tc>
+          <w:tcPr>
+            <w:tcW w:w="2739" w:type="dxa"/>
+          </w:tcPr>
+          <w:p>
+            <w:pPr>
+              <w:pStyle w:val="NormalWeb"/>
+              <w:spacing w:before="0" w:beforeAutospacing="0" w:after="0" w:afterAutospacing="0"/>
+              <w:rPr>
+                <w:rFonts w:asciiTheme="minorHAnsi" w:hAnsiTheme="minorHAnsi" w:cstheme="minorHAnsi"/>
+                <w:color w:val="000000" w:themeColor="text1"/>
+              </w:rPr>
+            </w:pPr>
+            <w:r>
+              <w:rPr>
+                <w:rFonts w:asciiTheme="minorHAnsi" w:hAnsiTheme="minorHAnsi" w:cstheme="minorHAnsi"/>
+                <w:color w:val="000000" w:themeColor="text1"/>
+              </w:rPr>
+              <w:t>l/h: Low/High</w:t>
+            </w:r>
+          </w:p>
+        </w:tc>
+      </w:tr>
+      <w:tr>
+        <w:tc>
+          <w:tcPr>
+            <w:tcW w:w="3152" w:type="dxa"/>
+          </w:tcPr>
+          <w:p>
+            <w:pPr>
+              <w:pStyle w:val="NormalWeb"/>
+              <w:spacing w:before="0" w:beforeAutospacing="0" w:after="0" w:afterAutospacing="0"/>
+              <w:rPr>
+                <w:rFonts w:asciiTheme="minorHAnsi" w:hAnsiTheme="minorHAnsi" w:cstheme="minorHAnsi"/>
+                <w:color w:val="000000" w:themeColor="text1"/>
+              </w:rPr>
+            </w:pPr>
+            <w:r>
+              <w:rPr>
+                <w:rFonts w:asciiTheme="minorHAnsi" w:hAnsiTheme="minorHAnsi" w:cstheme="minorHAnsi"/>
+                <w:color w:val="000000" w:themeColor="text1"/>
+              </w:rPr>
+              <w:t>2</w:t>
+            </w:r>
+          </w:p>
+        </w:tc>
+        <w:tc>
+          <w:tcPr>
+            <w:tcW w:w="2739" w:type="dxa"/>
+          </w:tcPr>
+          <w:p>
+            <w:pPr>
+              <w:pStyle w:val="NormalWeb"/>
+              <w:spacing w:before="0" w:beforeAutospacing="0" w:after="0" w:afterAutospacing="0"/>
+              <w:rPr>
+                <w:rFonts w:asciiTheme="minorHAnsi" w:hAnsiTheme="minorHAnsi" w:cstheme="minorHAnsi"/>
+                <w:color w:val="000000" w:themeColor="text1"/>
+              </w:rPr>
+            </w:pPr>
+            <w:r>
+              <w:rPr>
+                <w:rFonts w:asciiTheme="minorHAnsi" w:hAnsiTheme="minorHAnsi" w:cstheme="minorHAnsi"/>
+                <w:color w:val="000000" w:themeColor="text1"/>
+              </w:rPr>
+              <w:t xml:space="preserve">Language </w:t>
+            </w:r>
+          </w:p>
+        </w:tc>
+        <w:tc>
+          <w:tcPr>
+            <w:tcW w:w="2739" w:type="dxa"/>
+          </w:tcPr>
+          <w:p>
+            <w:pPr>
+              <w:pStyle w:val="NormalWeb"/>
+              <w:spacing w:before="0" w:beforeAutospacing="0" w:after="0" w:afterAutospacing="0"/>
+              <w:rPr>
+                <w:rFonts w:asciiTheme="minorHAnsi" w:hAnsiTheme="minorHAnsi" w:cstheme="minorHAnsi"/>
+                <w:color w:val="000000" w:themeColor="text1"/>
+              </w:rPr>
+            </w:pPr>
+            <w:r>
+              <w:rPr>
+                <w:rFonts w:asciiTheme="minorHAnsi" w:hAnsiTheme="minorHAnsi" w:cstheme="minorHAnsi"/>
+                <w:color w:val="000000" w:themeColor="text1"/>
+              </w:rPr>
+              <w:t xml:space="preserve">c/s/e: </w:t>
+            </w:r>
+          </w:p>
+          <w:p>
+            <w:pPr>
+              <w:pStyle w:val="NormalWeb"/>
+              <w:spacing w:before="0" w:beforeAutospacing="0" w:after="0" w:afterAutospacing="0"/>
+              <w:rPr>
+                <w:rFonts w:asciiTheme="minorHAnsi" w:hAnsiTheme="minorHAnsi" w:cstheme="minorHAnsi"/>
+                <w:color w:val="000000" w:themeColor="text1"/>
+              </w:rPr>
+            </w:pPr>
+            <w:r>
+              <w:rPr>
+                <w:rFonts w:asciiTheme="minorHAnsi" w:hAnsiTheme="minorHAnsi" w:cstheme="minorHAnsi"/>
+                <w:color w:val="000000" w:themeColor="text1"/>
+              </w:rPr>
+              <w:t>Chinese/Spanish/English</w:t>
+            </w:r>
+          </w:p>
+        </w:tc>
+      </w:tr>
+      <w:tr>
+        <w:tc>
+          <w:tcPr>
+            <w:tcW w:w="3152" w:type="dxa"/>
+          </w:tcPr>
+          <w:p>
+            <w:pPr>
+              <w:pStyle w:val="NormalWeb"/>
+              <w:spacing w:before="0" w:beforeAutospacing="0" w:after="0" w:afterAutospacing="0"/>
+              <w:rPr>
+                <w:rFonts w:asciiTheme="minorHAnsi" w:hAnsiTheme="minorHAnsi" w:cstheme="minorHAnsi"/>
+                <w:color w:val="000000" w:themeColor="text1"/>
+              </w:rPr>
+            </w:pPr>
+            <w:r>
+              <w:rPr>
+                <w:rFonts w:asciiTheme="minorHAnsi" w:hAnsiTheme="minorHAnsi" w:cstheme="minorHAnsi"/>
+                <w:color w:val="000000" w:themeColor="text1"/>
+              </w:rPr>
+              <w:t>3</w:t>
+            </w:r>
+          </w:p>
+        </w:tc>
+        <w:tc>
+          <w:tcPr>
+            <w:tcW w:w="2739" w:type="dxa"/>
+          </w:tcPr>
+          <w:p>
+            <w:pPr>
+              <w:pStyle w:val="NormalWeb"/>
+              <w:spacing w:before="0" w:beforeAutospacing="0" w:after="0" w:afterAutospacing="0"/>
+              <w:rPr>
+                <w:rFonts w:asciiTheme="minorHAnsi" w:hAnsiTheme="minorHAnsi" w:cstheme="minorHAnsi"/>
+                <w:color w:val="000000" w:themeColor="text1"/>
+              </w:rPr>
+            </w:pPr>
+            <w:r>
+              <w:rPr>
+                <w:rFonts w:asciiTheme="minorHAnsi" w:hAnsiTheme="minorHAnsi" w:cstheme="minorHAnsi"/>
+                <w:color w:val="000000" w:themeColor="text1"/>
+              </w:rPr>
+              <w:t xml:space="preserve">Criteria for </w:t>
+            </w:r>
+            <w:r>
+              <w:rPr>
+                <w:rFonts w:asciiTheme="minorHAnsi" w:hAnsiTheme="minorHAnsi" w:cstheme="minorHAnsi"/>
+                <w:color w:val="000000" w:themeColor="text1"/>
+              </w:rPr>
+              <w:t>the s</w:t>
+            </w:r>
+            <w:r>
+              <w:rPr>
+                <w:rFonts w:asciiTheme="minorHAnsi" w:hAnsiTheme="minorHAnsi" w:cstheme="minorHAnsi"/>
+                <w:color w:val="000000" w:themeColor="text1"/>
+              </w:rPr>
+              <w:t>plit</w:t>
+            </w:r>
+          </w:p>
+        </w:tc>
+        <w:tc>
+          <w:tcPr>
+            <w:tcW w:w="2739" w:type="dxa"/>
+          </w:tcPr>
+          <w:p>
+            <w:pPr>
+              <w:pStyle w:val="NormalWeb"/>
+              <w:spacing w:before="0" w:beforeAutospacing="0" w:after="0" w:afterAutospacing="0"/>
+              <w:rPr>
+                <w:rFonts w:asciiTheme="minorHAnsi" w:hAnsiTheme="minorHAnsi" w:cstheme="minorHAnsi"/>
+                <w:color w:val="000000" w:themeColor="text1"/>
+              </w:rPr>
+            </w:pPr>
+            <w:r>
+              <w:rPr>
+                <w:rFonts w:asciiTheme="minorHAnsi" w:hAnsiTheme="minorHAnsi" w:cstheme="minorHAnsi"/>
+                <w:color w:val="000000" w:themeColor="text1"/>
+              </w:rPr>
+              <w:t>s/t/c/p:</w:t>
+            </w:r>
+          </w:p>
+          <w:p>
+            <w:pPr>
+              <w:pStyle w:val="NormalWeb"/>
+              <w:spacing w:before="0" w:beforeAutospacing="0" w:after="0" w:afterAutospacing="0"/>
+              <w:rPr>
+                <w:rFonts w:asciiTheme="minorHAnsi" w:hAnsiTheme="minorHAnsi" w:cstheme="minorHAnsi"/>
+                <w:color w:val="000000" w:themeColor="text1"/>
+              </w:rPr>
+            </w:pPr>
+            <w:r>
+              <w:rPr>
+                <w:rFonts w:asciiTheme="minorHAnsi" w:hAnsiTheme="minorHAnsi" w:cstheme="minorHAnsi"/>
+                <w:color w:val="000000" w:themeColor="text1"/>
+              </w:rPr>
+              <w:t>ILR/Test/CEFR/Paper</w:t>
+            </w:r>
+          </w:p>
+        </w:tc>
+      </w:tr>
+    </w:tbl>
+    <w:p>
+      <w:pPr>
+        <w:pStyle w:val="NormalWeb"/>
+        <w:shd w:val="clear" w:color="auto" w:fill="FFFFFF"/>
+        <w:spacing w:before="0" w:beforeAutospacing="0" w:after="0" w:afterAutospacing="0"/>
+        <w:ind w:left="720"/>
         <w:rPr>
           <w:rFonts w:asciiTheme="minorHAnsi" w:hAnsiTheme="minorHAnsi" w:cstheme="minorHAnsi"/>
           <w:color w:val="000000" w:themeColor="text1"/>
         </w:rPr>
-        <w:t xml:space="preserve">.csv: csv file containing the distribution of users based on </w:t>
-      </w:r>
-      <w:r>
-        <w:rPr>
-          <w:rFonts w:asciiTheme="minorHAnsi" w:hAnsiTheme="minorHAnsi" w:cstheme="minorHAnsi"/>
-          <w:color w:val="000000" w:themeColor="text1"/>
-        </w:rPr>
-        <w:t>language proficiency split into Low/High based on median split on four different categories (ILR, Test, CEFR, and Paper)</w:t>
-      </w:r>
+      </w:pPr>
     </w:p>
     <w:p>
       <w:pPr>
@@ -1084,6 +1388,376 @@
         <w:t>users_proficiency.csv: csv file containing the distribution of users based on their L1/L2</w:t>
       </w:r>
     </w:p>
+    <w:tbl>
+      <w:tblPr>
+        <w:tblStyle w:val="TableGrid"/>
+        <w:tblW w:w="0" w:type="auto"/>
+        <w:tblInd w:w="720" w:type="dxa"/>
+        <w:tblLook w:val="04A0" w:firstRow="1" w:lastRow="0" w:firstColumn="1" w:lastColumn="0" w:noHBand="0" w:noVBand="1"/>
+      </w:tblPr>
+      <w:tblGrid>
+        <w:gridCol w:w="1795"/>
+        <w:gridCol w:w="5130"/>
+      </w:tblGrid>
+      <w:tr>
+        <w:tc>
+          <w:tcPr>
+            <w:tcW w:w="1795" w:type="dxa"/>
+          </w:tcPr>
+          <w:p>
+            <w:pPr>
+              <w:pStyle w:val="NormalWeb"/>
+              <w:spacing w:before="0" w:beforeAutospacing="0" w:after="0" w:afterAutospacing="0"/>
+              <w:rPr>
+                <w:rFonts w:asciiTheme="minorHAnsi" w:hAnsiTheme="minorHAnsi" w:cstheme="minorHAnsi"/>
+                <w:color w:val="000000" w:themeColor="text1"/>
+              </w:rPr>
+            </w:pPr>
+            <w:r>
+              <w:rPr>
+                <w:rFonts w:asciiTheme="minorHAnsi" w:hAnsiTheme="minorHAnsi" w:cstheme="minorHAnsi"/>
+                <w:color w:val="000000" w:themeColor="text1"/>
+              </w:rPr>
+              <w:t>Column Name</w:t>
+            </w:r>
+          </w:p>
+        </w:tc>
+        <w:tc>
+          <w:tcPr>
+            <w:tcW w:w="5130" w:type="dxa"/>
+          </w:tcPr>
+          <w:p>
+            <w:pPr>
+              <w:pStyle w:val="NormalWeb"/>
+              <w:spacing w:before="0" w:beforeAutospacing="0" w:after="0" w:afterAutospacing="0"/>
+              <w:rPr>
+                <w:rFonts w:asciiTheme="minorHAnsi" w:hAnsiTheme="minorHAnsi" w:cstheme="minorHAnsi"/>
+                <w:color w:val="000000" w:themeColor="text1"/>
+              </w:rPr>
+            </w:pPr>
+            <w:r>
+              <w:rPr>
+                <w:rFonts w:asciiTheme="minorHAnsi" w:hAnsiTheme="minorHAnsi" w:cstheme="minorHAnsi"/>
+                <w:color w:val="000000" w:themeColor="text1"/>
+              </w:rPr>
+              <w:t>Explanation</w:t>
+            </w:r>
+          </w:p>
+        </w:tc>
+      </w:tr>
+      <w:tr>
+        <w:tc>
+          <w:tcPr>
+            <w:tcW w:w="1795" w:type="dxa"/>
+          </w:tcPr>
+          <w:p>
+            <w:pPr>
+              <w:pStyle w:val="NormalWeb"/>
+              <w:spacing w:before="0" w:beforeAutospacing="0" w:after="0" w:afterAutospacing="0"/>
+              <w:rPr>
+                <w:rFonts w:asciiTheme="minorHAnsi" w:hAnsiTheme="minorHAnsi" w:cstheme="minorHAnsi"/>
+                <w:color w:val="000000" w:themeColor="text1"/>
+              </w:rPr>
+            </w:pPr>
+            <w:r>
+              <w:rPr>
+                <w:rFonts w:asciiTheme="minorHAnsi" w:hAnsiTheme="minorHAnsi" w:cstheme="minorHAnsi"/>
+                <w:color w:val="000000" w:themeColor="text1"/>
+              </w:rPr>
+              <w:t>c2e1</w:t>
+            </w:r>
+          </w:p>
+        </w:tc>
+        <w:tc>
+          <w:tcPr>
+            <w:tcW w:w="5130" w:type="dxa"/>
+          </w:tcPr>
+          <w:p>
+            <w:pPr>
+              <w:pStyle w:val="NormalWeb"/>
+              <w:spacing w:before="0" w:beforeAutospacing="0" w:after="0" w:afterAutospacing="0"/>
+              <w:rPr>
+                <w:rFonts w:asciiTheme="minorHAnsi" w:hAnsiTheme="minorHAnsi" w:cstheme="minorHAnsi"/>
+                <w:color w:val="000000" w:themeColor="text1"/>
+              </w:rPr>
+            </w:pPr>
+            <w:r>
+              <w:rPr>
+                <w:rFonts w:asciiTheme="minorHAnsi" w:hAnsiTheme="minorHAnsi" w:cstheme="minorHAnsi"/>
+                <w:color w:val="000000" w:themeColor="text1"/>
+              </w:rPr>
+              <w:t>Chinese Users: Chinese L2, English L1</w:t>
+            </w:r>
+          </w:p>
+        </w:tc>
+      </w:tr>
+      <w:tr>
+        <w:tc>
+          <w:tcPr>
+            <w:tcW w:w="1795" w:type="dxa"/>
+          </w:tcPr>
+          <w:p>
+            <w:pPr>
+              <w:pStyle w:val="NormalWeb"/>
+              <w:spacing w:before="0" w:beforeAutospacing="0" w:after="0" w:afterAutospacing="0"/>
+              <w:rPr>
+                <w:rFonts w:asciiTheme="minorHAnsi" w:hAnsiTheme="minorHAnsi" w:cstheme="minorHAnsi"/>
+                <w:color w:val="000000" w:themeColor="text1"/>
+              </w:rPr>
+            </w:pPr>
+            <w:r>
+              <w:rPr>
+                <w:rFonts w:asciiTheme="minorHAnsi" w:hAnsiTheme="minorHAnsi" w:cstheme="minorHAnsi"/>
+                <w:color w:val="000000" w:themeColor="text1"/>
+              </w:rPr>
+              <w:t>c1</w:t>
+            </w:r>
+            <w:r>
+              <w:rPr>
+                <w:rFonts w:asciiTheme="minorHAnsi" w:hAnsiTheme="minorHAnsi" w:cstheme="minorHAnsi"/>
+                <w:color w:val="000000" w:themeColor="text1"/>
+              </w:rPr>
+              <w:t>e</w:t>
+            </w:r>
+            <w:r>
+              <w:rPr>
+                <w:rFonts w:asciiTheme="minorHAnsi" w:hAnsiTheme="minorHAnsi" w:cstheme="minorHAnsi"/>
+                <w:color w:val="000000" w:themeColor="text1"/>
+              </w:rPr>
+              <w:t>2</w:t>
+            </w:r>
+          </w:p>
+        </w:tc>
+        <w:tc>
+          <w:tcPr>
+            <w:tcW w:w="5130" w:type="dxa"/>
+          </w:tcPr>
+          <w:p>
+            <w:pPr>
+              <w:pStyle w:val="NormalWeb"/>
+              <w:spacing w:before="0" w:beforeAutospacing="0" w:after="0" w:afterAutospacing="0"/>
+              <w:rPr>
+                <w:rFonts w:asciiTheme="minorHAnsi" w:hAnsiTheme="minorHAnsi" w:cstheme="minorHAnsi"/>
+                <w:color w:val="000000" w:themeColor="text1"/>
+              </w:rPr>
+            </w:pPr>
+            <w:r>
+              <w:rPr>
+                <w:rFonts w:asciiTheme="minorHAnsi" w:hAnsiTheme="minorHAnsi" w:cstheme="minorHAnsi"/>
+                <w:color w:val="000000" w:themeColor="text1"/>
+              </w:rPr>
+              <w:t xml:space="preserve">Chinese Users: Chinese </w:t>
+            </w:r>
+            <w:r>
+              <w:rPr>
+                <w:rFonts w:asciiTheme="minorHAnsi" w:hAnsiTheme="minorHAnsi" w:cstheme="minorHAnsi"/>
+                <w:color w:val="000000" w:themeColor="text1"/>
+              </w:rPr>
+              <w:t>L1</w:t>
+            </w:r>
+            <w:r>
+              <w:rPr>
+                <w:rFonts w:asciiTheme="minorHAnsi" w:hAnsiTheme="minorHAnsi" w:cstheme="minorHAnsi"/>
+                <w:color w:val="000000" w:themeColor="text1"/>
+              </w:rPr>
+              <w:t>, English L</w:t>
+            </w:r>
+            <w:r>
+              <w:rPr>
+                <w:rFonts w:asciiTheme="minorHAnsi" w:hAnsiTheme="minorHAnsi" w:cstheme="minorHAnsi"/>
+                <w:color w:val="000000" w:themeColor="text1"/>
+              </w:rPr>
+              <w:t>2</w:t>
+            </w:r>
+          </w:p>
+        </w:tc>
+      </w:tr>
+      <w:tr>
+        <w:tc>
+          <w:tcPr>
+            <w:tcW w:w="1795" w:type="dxa"/>
+          </w:tcPr>
+          <w:p>
+            <w:pPr>
+              <w:pStyle w:val="NormalWeb"/>
+              <w:spacing w:before="0" w:beforeAutospacing="0" w:after="0" w:afterAutospacing="0"/>
+              <w:rPr>
+                <w:rFonts w:asciiTheme="minorHAnsi" w:hAnsiTheme="minorHAnsi" w:cstheme="minorHAnsi"/>
+                <w:color w:val="000000" w:themeColor="text1"/>
+              </w:rPr>
+            </w:pPr>
+            <w:r>
+              <w:rPr>
+                <w:rFonts w:asciiTheme="minorHAnsi" w:hAnsiTheme="minorHAnsi" w:cstheme="minorHAnsi"/>
+                <w:color w:val="000000" w:themeColor="text1"/>
+              </w:rPr>
+              <w:t>s2e1</w:t>
+            </w:r>
+          </w:p>
+        </w:tc>
+        <w:tc>
+          <w:tcPr>
+            <w:tcW w:w="5130" w:type="dxa"/>
+          </w:tcPr>
+          <w:p>
+            <w:pPr>
+              <w:pStyle w:val="NormalWeb"/>
+              <w:spacing w:before="0" w:beforeAutospacing="0" w:after="0" w:afterAutospacing="0"/>
+              <w:rPr>
+                <w:rFonts w:asciiTheme="minorHAnsi" w:hAnsiTheme="minorHAnsi" w:cstheme="minorHAnsi"/>
+                <w:color w:val="000000" w:themeColor="text1"/>
+              </w:rPr>
+            </w:pPr>
+            <w:r>
+              <w:rPr>
+                <w:rFonts w:asciiTheme="minorHAnsi" w:hAnsiTheme="minorHAnsi" w:cstheme="minorHAnsi"/>
+                <w:color w:val="000000" w:themeColor="text1"/>
+              </w:rPr>
+              <w:t>Spanish Users: Spanish L2, English L1</w:t>
+            </w:r>
+          </w:p>
+        </w:tc>
+      </w:tr>
+      <w:tr>
+        <w:tc>
+          <w:tcPr>
+            <w:tcW w:w="1795" w:type="dxa"/>
+          </w:tcPr>
+          <w:p>
+            <w:pPr>
+              <w:pStyle w:val="NormalWeb"/>
+              <w:spacing w:before="0" w:beforeAutospacing="0" w:after="0" w:afterAutospacing="0"/>
+              <w:rPr>
+                <w:rFonts w:asciiTheme="minorHAnsi" w:hAnsiTheme="minorHAnsi" w:cstheme="minorHAnsi"/>
+                <w:color w:val="000000" w:themeColor="text1"/>
+              </w:rPr>
+            </w:pPr>
+            <w:r>
+              <w:rPr>
+                <w:rFonts w:asciiTheme="minorHAnsi" w:hAnsiTheme="minorHAnsi" w:cstheme="minorHAnsi"/>
+                <w:color w:val="000000" w:themeColor="text1"/>
+              </w:rPr>
+              <w:t>s1e2</w:t>
+            </w:r>
+          </w:p>
+        </w:tc>
+        <w:tc>
+          <w:tcPr>
+            <w:tcW w:w="5130" w:type="dxa"/>
+          </w:tcPr>
+          <w:p>
+            <w:pPr>
+              <w:pStyle w:val="NormalWeb"/>
+              <w:spacing w:before="0" w:beforeAutospacing="0" w:after="0" w:afterAutospacing="0"/>
+              <w:rPr>
+                <w:rFonts w:asciiTheme="minorHAnsi" w:hAnsiTheme="minorHAnsi" w:cstheme="minorHAnsi"/>
+                <w:color w:val="000000" w:themeColor="text1"/>
+              </w:rPr>
+            </w:pPr>
+            <w:r>
+              <w:rPr>
+                <w:rFonts w:asciiTheme="minorHAnsi" w:hAnsiTheme="minorHAnsi" w:cstheme="minorHAnsi"/>
+                <w:color w:val="000000" w:themeColor="text1"/>
+              </w:rPr>
+              <w:t>Spanish Users: Spanish L</w:t>
+            </w:r>
+            <w:r>
+              <w:rPr>
+                <w:rFonts w:asciiTheme="minorHAnsi" w:hAnsiTheme="minorHAnsi" w:cstheme="minorHAnsi"/>
+                <w:color w:val="000000" w:themeColor="text1"/>
+              </w:rPr>
+              <w:t>1</w:t>
+            </w:r>
+            <w:r>
+              <w:rPr>
+                <w:rFonts w:asciiTheme="minorHAnsi" w:hAnsiTheme="minorHAnsi" w:cstheme="minorHAnsi"/>
+                <w:color w:val="000000" w:themeColor="text1"/>
+              </w:rPr>
+              <w:t>, English L</w:t>
+            </w:r>
+            <w:r>
+              <w:rPr>
+                <w:rFonts w:asciiTheme="minorHAnsi" w:hAnsiTheme="minorHAnsi" w:cstheme="minorHAnsi"/>
+                <w:color w:val="000000" w:themeColor="text1"/>
+              </w:rPr>
+              <w:t>2</w:t>
+            </w:r>
+          </w:p>
+        </w:tc>
+      </w:tr>
+      <w:tr>
+        <w:tc>
+          <w:tcPr>
+            <w:tcW w:w="1795" w:type="dxa"/>
+          </w:tcPr>
+          <w:p>
+            <w:pPr>
+              <w:pStyle w:val="NormalWeb"/>
+              <w:spacing w:before="0" w:beforeAutospacing="0" w:after="0" w:afterAutospacing="0"/>
+              <w:rPr>
+                <w:rFonts w:asciiTheme="minorHAnsi" w:hAnsiTheme="minorHAnsi" w:cstheme="minorHAnsi"/>
+                <w:color w:val="000000" w:themeColor="text1"/>
+              </w:rPr>
+            </w:pPr>
+            <w:r>
+              <w:rPr>
+                <w:rFonts w:asciiTheme="minorHAnsi" w:hAnsiTheme="minorHAnsi" w:cstheme="minorHAnsi"/>
+                <w:color w:val="000000" w:themeColor="text1"/>
+              </w:rPr>
+              <w:t>s1e1</w:t>
+            </w:r>
+          </w:p>
+        </w:tc>
+        <w:tc>
+          <w:tcPr>
+            <w:tcW w:w="5130" w:type="dxa"/>
+          </w:tcPr>
+          <w:p>
+            <w:pPr>
+              <w:pStyle w:val="NormalWeb"/>
+              <w:spacing w:before="0" w:beforeAutospacing="0" w:after="0" w:afterAutospacing="0"/>
+              <w:rPr>
+                <w:rFonts w:asciiTheme="minorHAnsi" w:hAnsiTheme="minorHAnsi" w:cstheme="minorHAnsi"/>
+                <w:color w:val="000000" w:themeColor="text1"/>
+              </w:rPr>
+            </w:pPr>
+            <w:r>
+              <w:rPr>
+                <w:rFonts w:asciiTheme="minorHAnsi" w:hAnsiTheme="minorHAnsi" w:cstheme="minorHAnsi"/>
+                <w:color w:val="000000" w:themeColor="text1"/>
+              </w:rPr>
+              <w:t>Spanish Users: Spanish L</w:t>
+            </w:r>
+            <w:r>
+              <w:rPr>
+                <w:rFonts w:asciiTheme="minorHAnsi" w:hAnsiTheme="minorHAnsi" w:cstheme="minorHAnsi"/>
+                <w:color w:val="000000" w:themeColor="text1"/>
+              </w:rPr>
+              <w:t>1</w:t>
+            </w:r>
+            <w:r>
+              <w:rPr>
+                <w:rFonts w:asciiTheme="minorHAnsi" w:hAnsiTheme="minorHAnsi" w:cstheme="minorHAnsi"/>
+                <w:color w:val="000000" w:themeColor="text1"/>
+              </w:rPr>
+              <w:t>, English L1</w:t>
+            </w:r>
+          </w:p>
+        </w:tc>
+      </w:tr>
+    </w:tbl>
+    <w:p>
+      <w:pPr>
+        <w:pStyle w:val="NormalWeb"/>
+        <w:shd w:val="clear" w:color="auto" w:fill="FFFFFF"/>
+        <w:spacing w:before="0" w:beforeAutospacing="0" w:after="0" w:afterAutospacing="0"/>
+        <w:ind w:left="720"/>
+        <w:rPr>
+          <w:rFonts w:asciiTheme="minorHAnsi" w:hAnsiTheme="minorHAnsi" w:cstheme="minorHAnsi"/>
+          <w:color w:val="000000" w:themeColor="text1"/>
+        </w:rPr>
+      </w:pPr>
+    </w:p>
     <w:p>
       <w:pPr>
         <w:pStyle w:val="NormalWeb"/>
@@ -1103,6 +1777,28 @@
           <w:rFonts w:asciiTheme="minorHAnsi" w:hAnsiTheme="minorHAnsi" w:cstheme="minorHAnsi"/>
           <w:color w:val="000000" w:themeColor="text1"/>
         </w:rPr>
+        <w:t>users_raw.csv: csv file containing the raw test score from the questionnaires before converted into Low/Medium/High</w:t>
+      </w:r>
+    </w:p>
+    <w:p>
+      <w:pPr>
+        <w:pStyle w:val="NormalWeb"/>
+        <w:numPr>
+          <w:ilvl w:val="0"/>
+          <w:numId w:val="6"/>
+        </w:numPr>
+        <w:shd w:val="clear" w:color="auto" w:fill="FFFFFF"/>
+        <w:spacing w:before="0" w:beforeAutospacing="0" w:after="0" w:afterAutospacing="0"/>
+        <w:rPr>
+          <w:rFonts w:asciiTheme="minorHAnsi" w:hAnsiTheme="minorHAnsi" w:cstheme="minorHAnsi"/>
+          <w:color w:val="000000" w:themeColor="text1"/>
+        </w:rPr>
+      </w:pPr>
+      <w:r>
+        <w:rPr>
+          <w:rFonts w:asciiTheme="minorHAnsi" w:hAnsiTheme="minorHAnsi" w:cstheme="minorHAnsi"/>
+          <w:color w:val="000000" w:themeColor="text1"/>
+        </w:rPr>
         <w:t xml:space="preserve">users.csv: csv file containing </w:t>
       </w:r>
       <w:proofErr w:type="spellStart"/>
@@ -1163,10 +1859,39 @@
           <w:rFonts w:cstheme="minorHAnsi"/>
         </w:rPr>
       </w:pPr>
-      <w:r>
+    </w:p>
+    <w:p>
+      <w:pPr>
         <w:rPr>
           <w:rFonts w:cstheme="minorHAnsi"/>
         </w:rPr>
+      </w:pPr>
+    </w:p>
+    <w:p>
+      <w:pPr>
+        <w:rPr>
+          <w:rFonts w:cstheme="minorHAnsi"/>
+        </w:rPr>
+      </w:pPr>
+    </w:p>
+    <w:p>
+      <w:pPr>
+        <w:rPr>
+          <w:rFonts w:cstheme="minorHAnsi"/>
+        </w:rPr>
+      </w:pPr>
+    </w:p>
+    <w:p>
+      <w:pPr>
+        <w:rPr>
+          <w:rFonts w:cstheme="minorHAnsi"/>
+        </w:rPr>
+      </w:pPr>
+      <w:r>
+        <w:rPr>
+          <w:rFonts w:cstheme="minorHAnsi"/>
+        </w:rPr>
+        <w:lastRenderedPageBreak/>
         <w:t>Each user folder initially contains only the following 3 files:</w:t>
       </w:r>
     </w:p>
@@ -1413,66 +2138,15 @@
     </w:p>
     <w:p>
       <w:pPr>
-        <w:rPr>
-          <w:rFonts w:asciiTheme="majorHAnsi" w:eastAsia="Times New Roman" w:hAnsiTheme="majorHAnsi" w:cstheme="majorHAnsi"/>
-          <w:i/>
-          <w:iCs/>
-        </w:rPr>
-      </w:pPr>
-    </w:p>
-    <w:p>
-      <w:pPr>
-        <w:rPr>
-          <w:rFonts w:eastAsia="Times New Roman" w:cstheme="minorHAnsi"/>
-        </w:rPr>
-      </w:pPr>
-      <w:r>
-        <w:rPr>
-          <w:rFonts w:eastAsia="Times New Roman" w:cstheme="minorHAnsi"/>
-        </w:rPr>
-        <w:t xml:space="preserve">Each command will be explained in detail </w:t>
-      </w:r>
-      <w:r>
-        <w:rPr>
-          <w:rFonts w:eastAsia="Times New Roman" w:cstheme="minorHAnsi"/>
-        </w:rPr>
-        <w:t>on</w:t>
-      </w:r>
-      <w:r>
-        <w:rPr>
-          <w:rFonts w:eastAsia="Times New Roman" w:cstheme="minorHAnsi"/>
-        </w:rPr>
-        <w:t xml:space="preserve"> the following pages</w:t>
-      </w:r>
-    </w:p>
-    <w:p>
-      <w:pPr>
-        <w:rPr>
-          <w:rFonts w:asciiTheme="majorHAnsi" w:eastAsia="Times New Roman" w:hAnsiTheme="majorHAnsi" w:cstheme="majorBidi"/>
-          <w:color w:val="2F5496" w:themeColor="accent1" w:themeShade="BF"/>
-          <w:sz w:val="32"/>
-          <w:szCs w:val="32"/>
-        </w:rPr>
-      </w:pPr>
-      <w:r>
+        <w:pStyle w:val="Heading1"/>
         <w:rPr>
           <w:rFonts w:eastAsia="Times New Roman"/>
         </w:rPr>
-        <w:br w:type="page"/>
-      </w:r>
-    </w:p>
-    <w:p>
-      <w:pPr>
-        <w:pStyle w:val="Heading1"/>
+      </w:pPr>
+      <w:r>
         <w:rPr>
           <w:rFonts w:eastAsia="Times New Roman"/>
         </w:rPr>
-      </w:pPr>
-      <w:r>
-        <w:rPr>
-          <w:rFonts w:eastAsia="Times New Roman"/>
-        </w:rPr>
-        <w:lastRenderedPageBreak/>
         <w:t>process_all</w:t>
       </w:r>
     </w:p>
@@ -1722,13 +2396,7 @@
         <w:rPr>
           <w:rFonts w:eastAsia="Times New Roman" w:cstheme="minorHAnsi"/>
         </w:rPr>
-        <w:t xml:space="preserve"> user </w:t>
-      </w:r>
-      <w:r>
-        <w:rPr>
-          <w:rFonts w:eastAsia="Times New Roman" w:cstheme="minorHAnsi"/>
-        </w:rPr>
-        <w:t xml:space="preserve">in a specific folder. This command produces the same files as the </w:t>
+        <w:t xml:space="preserve"> user in a specific folder. This command produces the same files as the </w:t>
       </w:r>
       <w:r>
         <w:rPr>
@@ -1750,13 +2418,7 @@
         <w:rPr>
           <w:rFonts w:eastAsia="Times New Roman" w:cstheme="minorHAnsi"/>
         </w:rPr>
-        <w:t>command</w:t>
-      </w:r>
-      <w:r>
-        <w:rPr>
-          <w:rFonts w:eastAsia="Times New Roman" w:cstheme="minorHAnsi"/>
-        </w:rPr>
-        <w:t>.</w:t>
+        <w:t>command.</w:t>
       </w:r>
       <w:r>
         <w:rPr>
@@ -1786,6 +2448,20 @@
         </w:rPr>
         <w:t>to avoid longer processing time.</w:t>
       </w:r>
+    </w:p>
+    <w:p>
+      <w:pPr>
+        <w:rPr>
+          <w:rFonts w:eastAsia="Times New Roman" w:cstheme="minorHAnsi"/>
+        </w:rPr>
+      </w:pPr>
+    </w:p>
+    <w:p>
+      <w:pPr>
+        <w:rPr>
+          <w:rFonts w:eastAsia="Times New Roman" w:cstheme="minorHAnsi"/>
+        </w:rPr>
+      </w:pPr>
     </w:p>
     <w:p>
       <w:pPr>
@@ -1810,6 +2486,7 @@
           <w:i/>
           <w:iCs/>
         </w:rPr>
+        <w:lastRenderedPageBreak/>
         <w:t>combine_csv</w:t>
       </w:r>
     </w:p>
@@ -2089,7 +2766,6 @@
           <w:i/>
           <w:iCs/>
         </w:rPr>
-        <w:lastRenderedPageBreak/>
         <w:t>switch_penalty</w:t>
       </w:r>
     </w:p>
@@ -2120,31 +2796,7 @@
           <w:i/>
           <w:iCs/>
         </w:rPr>
-        <w:t xml:space="preserve">switch_penalty </w:t>
-      </w:r>
-      <w:r>
-        <w:rPr>
-          <w:rFonts w:asciiTheme="majorHAnsi" w:hAnsiTheme="majorHAnsi" w:cstheme="majorHAnsi"/>
-          <w:i/>
-          <w:iCs/>
-        </w:rPr>
-        <w:t>user_study_data/combined_</w:t>
-      </w:r>
-      <w:r>
-        <w:rPr>
-          <w:rFonts w:asciiTheme="majorHAnsi" w:hAnsiTheme="majorHAnsi" w:cstheme="majorHAnsi"/>
-          <w:i/>
-          <w:iCs/>
-        </w:rPr>
-        <w:t>duration_click</w:t>
-      </w:r>
-      <w:r>
-        <w:rPr>
-          <w:rFonts w:asciiTheme="majorHAnsi" w:hAnsiTheme="majorHAnsi" w:cstheme="majorHAnsi"/>
-          <w:i/>
-          <w:iCs/>
-        </w:rPr>
-        <w:t>.csv</w:t>
+        <w:t>switch_penalty user_study_data/combined_duration_click.csv</w:t>
       </w:r>
     </w:p>
     <w:p>
@@ -2174,25 +2826,7 @@
         <w:rPr>
           <w:rFonts w:eastAsia="Times New Roman" w:cstheme="minorHAnsi"/>
         </w:rPr>
-        <w:t xml:space="preserve"> produce several csv files used to compare user’s speed in performing relevance judgment based on th</w:t>
-      </w:r>
-      <w:r>
-        <w:rPr>
-          <w:rFonts w:eastAsia="Times New Roman" w:cstheme="minorHAnsi"/>
-        </w:rPr>
-        <w:t xml:space="preserve">e occurrence of language switch as well as </w:t>
-      </w:r>
-      <w:r>
-        <w:rPr>
-          <w:rFonts w:eastAsia="Times New Roman" w:cstheme="minorHAnsi"/>
-        </w:rPr>
-        <w:t>t</w:t>
-      </w:r>
-      <w:r>
-        <w:rPr>
-          <w:rFonts w:eastAsia="Times New Roman" w:cstheme="minorHAnsi"/>
-        </w:rPr>
-        <w:t>he language proficiency of the users</w:t>
+        <w:t xml:space="preserve"> produce several csv files used to compare user’s speed in performing relevance judgment based on the occurrence of language switch as well as the language proficiency of the users</w:t>
       </w:r>
       <w:r>
         <w:rPr>
@@ -2204,19 +2838,7 @@
         <w:rPr>
           <w:rFonts w:eastAsia="Times New Roman" w:cstheme="minorHAnsi"/>
         </w:rPr>
-        <w:t xml:space="preserve">. </w:t>
-      </w:r>
-      <w:r>
-        <w:rPr>
-          <w:rFonts w:eastAsia="Times New Roman" w:cstheme="minorHAnsi"/>
-        </w:rPr>
-        <w:t xml:space="preserve">The </w:t>
-      </w:r>
-      <w:r>
-        <w:rPr>
-          <w:rFonts w:eastAsia="Times New Roman" w:cstheme="minorHAnsi"/>
-        </w:rPr>
-        <w:t>csv files are produced in analysis_results/comparison_results/by_order/ folder.</w:t>
+        <w:t>. The csv files are produced in analysis_results/comparison_results/by_order/ folder.</w:t>
       </w:r>
     </w:p>
     <w:p/>
@@ -2266,15 +2888,7 @@
           <w:i/>
           <w:iCs/>
         </w:rPr>
-        <w:t xml:space="preserve">compare_by_relevance </w:t>
-      </w:r>
-      <w:r>
-        <w:rPr>
-          <w:rFonts w:asciiTheme="majorHAnsi" w:hAnsiTheme="majorHAnsi" w:cstheme="majorHAnsi"/>
-          <w:i/>
-          <w:iCs/>
-        </w:rPr>
-        <w:t>user_study_data/combined_relevances.csv</w:t>
+        <w:t>compare_by_relevance user_study_data/combined_relevances.csv</w:t>
       </w:r>
     </w:p>
     <w:p>
@@ -2484,7 +3098,14 @@
         <w:rPr>
           <w:rFonts w:eastAsia="Times New Roman" w:cstheme="minorHAnsi"/>
         </w:rPr>
-        <w:t>command produced the result based on Low/Medium/High classification while this command convert it into Low/High classification based on 4 different criteria (Self/Likert</w:t>
+        <w:t xml:space="preserve">command produced the result based on </w:t>
+      </w:r>
+      <w:r>
+        <w:rPr>
+          <w:rFonts w:eastAsia="Times New Roman" w:cstheme="minorHAnsi"/>
+        </w:rPr>
+        <w:lastRenderedPageBreak/>
+        <w:t>Low/Medium/High classification while this command convert it into Low/High classification based on 4 different criteria (Self/Likert</w:t>
       </w:r>
       <w:r>
         <w:rPr>
@@ -2502,25 +3123,7 @@
         <w:rPr>
           <w:rFonts w:cstheme="minorHAnsi"/>
         </w:rPr>
-        <w:t>user_study_data/combined_median_split/</w:t>
-      </w:r>
-      <w:r>
-        <w:rPr>
-          <w:rFonts w:cstheme="minorHAnsi"/>
-        </w:rPr>
-        <w:t xml:space="preserve">original folder as an input and produce the output in the other 4 folders in </w:t>
-      </w:r>
-      <w:r>
-        <w:rPr>
-          <w:rFonts w:cstheme="minorHAnsi"/>
-        </w:rPr>
-        <w:t>user_study_data/combined_median_split/</w:t>
-      </w:r>
-      <w:r>
-        <w:rPr>
-          <w:rFonts w:cstheme="minorHAnsi"/>
-        </w:rPr>
-        <w:t xml:space="preserve"> folder.</w:t>
+        <w:t>user_study_data/combined_median_split/original folder as an input and produce the output in the other 4 folders in user_study_data/combined_median_split/ folder.</w:t>
       </w:r>
     </w:p>
     <w:sectPr>
@@ -4180,6 +4783,28 @@
       <w:szCs w:val="32"/>
     </w:rPr>
   </w:style>
+  <w:style w:type="paragraph" w:styleId="Heading2">
+    <w:name w:val="heading 2"/>
+    <w:basedOn w:val="Normal"/>
+    <w:next w:val="Normal"/>
+    <w:link w:val="Heading2Char"/>
+    <w:uiPriority w:val="9"/>
+    <w:unhideWhenUsed/>
+    <w:qFormat/>
+    <w:rsid w:val="00342A30"/>
+    <w:pPr>
+      <w:keepNext/>
+      <w:keepLines/>
+      <w:spacing w:before="40"/>
+      <w:outlineLvl w:val="1"/>
+    </w:pPr>
+    <w:rPr>
+      <w:rFonts w:asciiTheme="majorHAnsi" w:eastAsiaTheme="majorEastAsia" w:hAnsiTheme="majorHAnsi" w:cstheme="majorBidi"/>
+      <w:color w:val="2F5496" w:themeColor="accent1" w:themeShade="BF"/>
+      <w:sz w:val="26"/>
+      <w:szCs w:val="26"/>
+    </w:rPr>
+  </w:style>
   <w:style w:type="character" w:default="1" w:styleId="DefaultParagraphFont">
     <w:name w:val="Default Paragraph Font"/>
     <w:uiPriority w:val="1"/>
@@ -4270,6 +4895,19 @@
     </w:pPr>
     <w:rPr>
       <w:rFonts w:ascii="Times New Roman" w:eastAsia="Times New Roman" w:hAnsi="Times New Roman" w:cs="Times New Roman"/>
+    </w:rPr>
+  </w:style>
+  <w:style w:type="character" w:customStyle="1" w:styleId="Heading2Char">
+    <w:name w:val="Heading 2 Char"/>
+    <w:basedOn w:val="DefaultParagraphFont"/>
+    <w:link w:val="Heading2"/>
+    <w:uiPriority w:val="9"/>
+    <w:rsid w:val="00342A30"/>
+    <w:rPr>
+      <w:rFonts w:asciiTheme="majorHAnsi" w:eastAsiaTheme="majorEastAsia" w:hAnsiTheme="majorHAnsi" w:cstheme="majorBidi"/>
+      <w:color w:val="2F5496" w:themeColor="accent1" w:themeShade="BF"/>
+      <w:sz w:val="26"/>
+      <w:szCs w:val="26"/>
     </w:rPr>
   </w:style>
 </w:styles>

</xml_diff>